<commit_message>
Added changelog and ignore
</commit_message>
<xml_diff>
--- a/project_charter.docx
+++ b/project_charter.docx
@@ -20,7 +20,7 @@
         <w:pStyle w:val="BodyText"/>
       </w:pPr>
       <w:r>
-        <w:t>1) Project Title and Description</w:t>
+        <w:t>1. Project Title and Description</w:t>
       </w:r>
     </w:p>
     <w:p>
@@ -41,7 +41,7 @@
         <w:pStyle w:val="ListBullet"/>
       </w:pPr>
       <w:r>
-        <w:t>PurrfectSit Mobile Application Development</w:t>
+        <w:t>Purrfect Sitters</w:t>
       </w:r>
     </w:p>
     <w:p>
@@ -57,7 +57,7 @@
         <w:pStyle w:val="ListBullet"/>
       </w:pPr>
       <w:r>
-        <w:t>Development of a mobile application (iOS and Android) that connects cat owners with cat sitters, providing a platform for booking, scheduling, and managing cat sitting services.</w:t>
+        <w:t>Development of a mobile application platform connecting cat owners with vetted cat sitters for on-demand and scheduled pet care services.</w:t>
       </w:r>
     </w:p>
     <w:p>
@@ -70,7 +70,7 @@
         <w:pStyle w:val="BodyText"/>
       </w:pPr>
       <w:r>
-        <w:t>2) Project Purpose or Justification</w:t>
+        <w:t>2. Project Purpose or Justification</w:t>
       </w:r>
     </w:p>
     <w:p>
@@ -83,7 +83,7 @@
         <w:pStyle w:val="ListBullet"/>
       </w:pPr>
       <w:r>
-        <w:t>To address the growing need for reliable and convenient cat-sitting services.</w:t>
+        <w:t>Address the growing demand for convenient and reliable cat sitting services.</w:t>
       </w:r>
     </w:p>
     <w:p>
@@ -91,7 +91,7 @@
         <w:pStyle w:val="ListBullet"/>
       </w:pPr>
       <w:r>
-        <w:t>To create a platform that simplifies the process of finding and booking qualified cat sitters.</w:t>
+        <w:t>Provide cat owners with a secure platform to find and book trusted sitters.</w:t>
       </w:r>
     </w:p>
     <w:p>
@@ -99,15 +99,7 @@
         <w:pStyle w:val="ListBullet"/>
       </w:pPr>
       <w:r>
-        <w:t>To provide a secure and transparent environment for both cat owners and sitters.</w:t>
-      </w:r>
-    </w:p>
-    <w:p>
-      <w:pPr>
-        <w:pStyle w:val="ListBullet"/>
-      </w:pPr>
-      <w:r>
-        <w:t>To capture a share of the pet care market by offering a niche service.</w:t>
+        <w:t>Offer cat sitters flexible earning opportunities and a streamlined booking process.</w:t>
       </w:r>
     </w:p>
     <w:p>
@@ -120,7 +112,7 @@
         <w:pStyle w:val="BodyText"/>
       </w:pPr>
       <w:r>
-        <w:t>3) Objectives and Constraints</w:t>
+        <w:t>3. Objectives and Constraints</w:t>
       </w:r>
     </w:p>
     <w:p>
@@ -141,7 +133,7 @@
         <w:pStyle w:val="ListBullet2"/>
       </w:pPr>
       <w:r>
-        <w:t>Launch a fully functional mobile application within 6 months.</w:t>
+        <w:t>Launch a functional mobile app (iOS and Android) within 6 months.</w:t>
       </w:r>
     </w:p>
     <w:p>
@@ -149,7 +141,7 @@
         <w:pStyle w:val="ListBullet2"/>
       </w:pPr>
       <w:r>
-        <w:t>Achieve 1,000 active users within the first 3 months post-launch.</w:t>
+        <w:t>Acquire 1000 registered cat sitters and 5000 registered cat owners in the first year.</w:t>
       </w:r>
     </w:p>
     <w:p>
@@ -157,7 +149,7 @@
         <w:pStyle w:val="ListBullet2"/>
       </w:pPr>
       <w:r>
-        <w:t>Maintain an average user rating of 4.5 stars or higher.</w:t>
+        <w:t>Achieve an average customer satisfaction rating of 4.5 out of 5 stars.</w:t>
       </w:r>
     </w:p>
     <w:p>
@@ -165,7 +157,7 @@
         <w:pStyle w:val="ListBullet2"/>
       </w:pPr>
       <w:r>
-        <w:t>Process 100 booking requests per week within 2 months post launch.</w:t>
+        <w:t>Process 1000 bookings per month by the end of year one.</w:t>
       </w:r>
     </w:p>
     <w:p>
@@ -181,7 +173,7 @@
         <w:pStyle w:val="ListBullet2"/>
       </w:pPr>
       <w:r>
-        <w:t>Project budget of $100,000.</w:t>
+        <w:t>Budget: $150,000</w:t>
       </w:r>
     </w:p>
     <w:p>
@@ -189,7 +181,7 @@
         <w:pStyle w:val="ListBullet2"/>
       </w:pPr>
       <w:r>
-        <w:t>Timeline of 6 months for application development and launch.</w:t>
+        <w:t>Timeline: 6 months to MVP launch</w:t>
       </w:r>
     </w:p>
     <w:p>
@@ -197,15 +189,7 @@
         <w:pStyle w:val="ListBullet2"/>
       </w:pPr>
       <w:r>
-        <w:t>Availability of development resources (team of 4 developers).</w:t>
-      </w:r>
-    </w:p>
-    <w:p>
-      <w:pPr>
-        <w:pStyle w:val="ListBullet2"/>
-      </w:pPr>
-      <w:r>
-        <w:t>Compliance with data privacy regulations.</w:t>
+        <w:t>Limited in-house development resources.</w:t>
       </w:r>
     </w:p>
     <w:p>
@@ -218,7 +202,7 @@
         <w:pStyle w:val="BodyText"/>
       </w:pPr>
       <w:r>
-        <w:t>4) Scope Description</w:t>
+        <w:t>4. Scope Description</w:t>
       </w:r>
     </w:p>
     <w:p>
@@ -239,7 +223,7 @@
         <w:pStyle w:val="ListBullet2"/>
       </w:pPr>
       <w:r>
-        <w:t>User registration and authentication for both cat owners and sitters.</w:t>
+        <w:t>User registration and profile management for both cat owners and sitters.</w:t>
       </w:r>
     </w:p>
     <w:p>
@@ -247,7 +231,7 @@
         <w:pStyle w:val="ListBullet2"/>
       </w:pPr>
       <w:r>
-        <w:t>Profile creation and management for both user types.</w:t>
+        <w:t>Search and filter functionality for finding suitable sitters.</w:t>
       </w:r>
     </w:p>
     <w:p>
@@ -255,15 +239,7 @@
         <w:pStyle w:val="ListBullet2"/>
       </w:pPr>
       <w:r>
-        <w:t>Search and filtering functionality for sitters based on location, availability, and rates.</w:t>
-      </w:r>
-    </w:p>
-    <w:p>
-      <w:pPr>
-        <w:pStyle w:val="ListBullet2"/>
-      </w:pPr>
-      <w:r>
-        <w:t>Booking and scheduling management.</w:t>
+        <w:t>Booking and scheduling features.</w:t>
       </w:r>
     </w:p>
     <w:p>
@@ -279,7 +255,7 @@
         <w:pStyle w:val="ListBullet2"/>
       </w:pPr>
       <w:r>
-        <w:t>Messaging system for communication between owners and sitters.</w:t>
+        <w:t>In-app messaging between owners and sitters.</w:t>
       </w:r>
     </w:p>
     <w:p>
@@ -287,7 +263,7 @@
         <w:pStyle w:val="ListBullet2"/>
       </w:pPr>
       <w:r>
-        <w:t>Rating and review system.</w:t>
+        <w:t>Basic rating and review system.</w:t>
       </w:r>
     </w:p>
     <w:p>
@@ -295,15 +271,7 @@
         <w:pStyle w:val="ListBullet2"/>
       </w:pPr>
       <w:r>
-        <w:t>Push notifications for booking updates and reminders.</w:t>
-      </w:r>
-    </w:p>
-    <w:p>
-      <w:pPr>
-        <w:pStyle w:val="ListBullet2"/>
-      </w:pPr>
-      <w:r>
-        <w:t>Mobile application development for iOS and Android platforms.</w:t>
+        <w:t>Mobile applications for iOS and Android.</w:t>
       </w:r>
     </w:p>
     <w:p>
@@ -319,7 +287,7 @@
         <w:pStyle w:val="ListBullet2"/>
       </w:pPr>
       <w:r>
-        <w:t>Website development (initial release will be mobile only).</w:t>
+        <w:t>Background checks of sitters (initially).</w:t>
       </w:r>
     </w:p>
     <w:p>
@@ -327,7 +295,7 @@
         <w:pStyle w:val="ListBullet2"/>
       </w:pPr>
       <w:r>
-        <w:t>Background checks for sitters (this will be a future phase).</w:t>
+        <w:t>Integration with third-party insurance providers.</w:t>
       </w:r>
     </w:p>
     <w:p>
@@ -335,7 +303,7 @@
         <w:pStyle w:val="ListBullet2"/>
       </w:pPr>
       <w:r>
-        <w:t>Integration with third-party calendar services (future phase).</w:t>
+        <w:t>Advanced reporting or analytics for sitters.</w:t>
       </w:r>
     </w:p>
     <w:p>
@@ -343,7 +311,7 @@
         <w:pStyle w:val="ListBullet2"/>
       </w:pPr>
       <w:r>
-        <w:t>Pet insurance integrations (future phase)</w:t>
+        <w:t>Desktop application.</w:t>
       </w:r>
     </w:p>
     <w:p>
@@ -351,7 +319,7 @@
         <w:pStyle w:val="ListBullet2"/>
       </w:pPr>
       <w:r>
-        <w:t>GPS tracking of sitters (future phase)</w:t>
+        <w:t>Internationalization support.</w:t>
       </w:r>
     </w:p>
     <w:p>
@@ -364,7 +332,7 @@
         <w:pStyle w:val="BodyText"/>
       </w:pPr>
       <w:r>
-        <w:t>5) Project Deliverables</w:t>
+        <w:t>5. Project Deliverables</w:t>
       </w:r>
     </w:p>
     <w:p>
@@ -377,7 +345,7 @@
         <w:pStyle w:val="ListBullet"/>
       </w:pPr>
       <w:r>
-        <w:t>Functional iOS mobile application.</w:t>
+        <w:t>Functional iOS and Android mobile applications.</w:t>
       </w:r>
     </w:p>
     <w:p>
@@ -385,7 +353,7 @@
         <w:pStyle w:val="ListBullet"/>
       </w:pPr>
       <w:r>
-        <w:t>Functional Android mobile application.</w:t>
+        <w:t>Deployed backend infrastructure.</w:t>
       </w:r>
     </w:p>
     <w:p>
@@ -393,7 +361,7 @@
         <w:pStyle w:val="ListBullet"/>
       </w:pPr>
       <w:r>
-        <w:t>Database schema.</w:t>
+        <w:t>User documentation and onboarding guides.</w:t>
       </w:r>
     </w:p>
     <w:p>
@@ -401,7 +369,7 @@
         <w:pStyle w:val="ListBullet"/>
       </w:pPr>
       <w:r>
-        <w:t>API documentation.</w:t>
+        <w:t>Project launch plan.</w:t>
       </w:r>
     </w:p>
     <w:p>
@@ -409,23 +377,7 @@
         <w:pStyle w:val="ListBullet"/>
       </w:pPr>
       <w:r>
-        <w:t>User guide and help documentation.</w:t>
-      </w:r>
-    </w:p>
-    <w:p>
-      <w:pPr>
-        <w:pStyle w:val="ListBullet"/>
-      </w:pPr>
-      <w:r>
-        <w:t>Testing and quality assurance reports.</w:t>
-      </w:r>
-    </w:p>
-    <w:p>
-      <w:pPr>
-        <w:pStyle w:val="ListBullet"/>
-      </w:pPr>
-      <w:r>
-        <w:t>Deployment and release documentation.</w:t>
+        <w:t>Post-launch maintenance and bug-fix strategy.</w:t>
       </w:r>
     </w:p>
     <w:p>
@@ -438,7 +390,7 @@
         <w:pStyle w:val="BodyText"/>
       </w:pPr>
       <w:r>
-        <w:t>6) Project Budget</w:t>
+        <w:t>6. Project Budget</w:t>
       </w:r>
     </w:p>
     <w:p>
@@ -451,7 +403,7 @@
         <w:pStyle w:val="ListBullet"/>
       </w:pPr>
       <w:r>
-        <w:t>Total Project Budget: $100,000</w:t>
+        <w:t>Total Project Budget: $150,000</w:t>
       </w:r>
     </w:p>
     <w:p>
@@ -459,7 +411,7 @@
         <w:pStyle w:val="ListBullet2"/>
       </w:pPr>
       <w:r>
-        <w:t>Development Costs (salaries, contractors): $70,000</w:t>
+        <w:t>Development: $100,000</w:t>
       </w:r>
     </w:p>
     <w:p>
@@ -467,7 +419,7 @@
         <w:pStyle w:val="ListBullet2"/>
       </w:pPr>
       <w:r>
-        <w:t>Software and Tools: $10,000</w:t>
+        <w:t>Marketing/Acquisition: $30,000</w:t>
       </w:r>
     </w:p>
     <w:p>
@@ -475,15 +427,7 @@
         <w:pStyle w:val="ListBullet2"/>
       </w:pPr>
       <w:r>
-        <w:t>Marketing and Launch: $15,000</w:t>
-      </w:r>
-    </w:p>
-    <w:p>
-      <w:pPr>
-        <w:pStyle w:val="ListBullet2"/>
-      </w:pPr>
-      <w:r>
-        <w:t>Contingency: $5,000</w:t>
+        <w:t>Contingency: $20,000</w:t>
       </w:r>
     </w:p>
     <w:p>
@@ -496,7 +440,7 @@
         <w:pStyle w:val="BodyText"/>
       </w:pPr>
       <w:r>
-        <w:t>7) Stakeholder Identification</w:t>
+        <w:t>7. Stakeholder Identification</w:t>
       </w:r>
     </w:p>
     <w:p>
@@ -509,7 +453,7 @@
         <w:pStyle w:val="ListBullet"/>
       </w:pPr>
       <w:r>
-        <w:t>Project Sponsor:</w:t>
+        <w:t>Internal:</w:t>
       </w:r>
     </w:p>
     <w:p>
@@ -517,7 +461,7 @@
         <w:pStyle w:val="ListBullet"/>
       </w:pPr>
       <w:r>
-        <w:t>(Name) - (Title)</w:t>
+        <w:t>Project Manager, Development Team, Marketing Team</w:t>
       </w:r>
     </w:p>
     <w:p>
@@ -525,7 +469,7 @@
         <w:pStyle w:val="ListBullet"/>
       </w:pPr>
       <w:r>
-        <w:t>Project Manager:</w:t>
+        <w:t>External:</w:t>
       </w:r>
     </w:p>
     <w:p>
@@ -533,55 +477,7 @@
         <w:pStyle w:val="ListBullet"/>
       </w:pPr>
       <w:r>
-        <w:t>(Name)</w:t>
-      </w:r>
-    </w:p>
-    <w:p>
-      <w:pPr>
-        <w:pStyle w:val="ListBullet"/>
-      </w:pPr>
-      <w:r>
-        <w:t>Development Team:</w:t>
-      </w:r>
-    </w:p>
-    <w:p>
-      <w:pPr>
-        <w:pStyle w:val="ListBullet"/>
-      </w:pPr>
-      <w:r>
-        <w:t>(Names/Roles)</w:t>
-      </w:r>
-    </w:p>
-    <w:p>
-      <w:pPr>
-        <w:pStyle w:val="ListBullet"/>
-      </w:pPr>
-      <w:r>
-        <w:t>Marketing Team:</w:t>
-      </w:r>
-    </w:p>
-    <w:p>
-      <w:pPr>
-        <w:pStyle w:val="ListBullet"/>
-      </w:pPr>
-      <w:r>
-        <w:t>(Names/Roles)</w:t>
-      </w:r>
-    </w:p>
-    <w:p>
-      <w:pPr>
-        <w:pStyle w:val="ListBullet"/>
-      </w:pPr>
-      <w:r>
-        <w:t>Potential Users:</w:t>
-      </w:r>
-    </w:p>
-    <w:p>
-      <w:pPr>
-        <w:pStyle w:val="ListBullet"/>
-      </w:pPr>
-      <w:r>
-        <w:t>Cat owners and cat sitters.</w:t>
+        <w:t>Cat Owners, Cat Sitters, Investors (potential)</w:t>
       </w:r>
     </w:p>
     <w:p>
@@ -594,7 +490,7 @@
         <w:pStyle w:val="BodyText"/>
       </w:pPr>
       <w:r>
-        <w:t>8) High-Level Risks and Assumptions</w:t>
+        <w:t>8. High-Level Risks and Assumptions</w:t>
       </w:r>
     </w:p>
     <w:p>
@@ -615,7 +511,7 @@
         <w:pStyle w:val="ListBullet2"/>
       </w:pPr>
       <w:r>
-        <w:t>Delay in development timeline due to unforeseen technical challenges.</w:t>
+        <w:t>Delayed development timelines.</w:t>
       </w:r>
     </w:p>
     <w:p>
@@ -623,7 +519,7 @@
         <w:pStyle w:val="ListBullet2"/>
       </w:pPr>
       <w:r>
-        <w:t>Inadequate user adoption after application launch.</w:t>
+        <w:t>Difficulty in recruiting qualified sitters.</w:t>
       </w:r>
     </w:p>
     <w:p>
@@ -631,7 +527,7 @@
         <w:pStyle w:val="ListBullet2"/>
       </w:pPr>
       <w:r>
-        <w:t>Security breaches that compromise user data.</w:t>
+        <w:t>Negative user feedback impacting adoption.</w:t>
       </w:r>
     </w:p>
     <w:p>
@@ -639,7 +535,7 @@
         <w:pStyle w:val="ListBullet2"/>
       </w:pPr>
       <w:r>
-        <w:t>Competitive offerings emerge.</w:t>
+        <w:t>Payment processing security breaches.</w:t>
       </w:r>
     </w:p>
     <w:p>
@@ -647,7 +543,7 @@
         <w:pStyle w:val="ListBullet2"/>
       </w:pPr>
       <w:r>
-        <w:t>Failure to meet user expectations.</w:t>
+        <w:t>Competition from existing pet care services.</w:t>
       </w:r>
     </w:p>
     <w:p>
@@ -663,7 +559,7 @@
         <w:pStyle w:val="ListBullet2"/>
       </w:pPr>
       <w:r>
-        <w:t>Sufficient number of developers available throughout the project.</w:t>
+        <w:t>Availability of skilled development resources.</w:t>
       </w:r>
     </w:p>
     <w:p>
@@ -671,7 +567,7 @@
         <w:pStyle w:val="ListBullet2"/>
       </w:pPr>
       <w:r>
-        <w:t>User interest in the cat-sitting service market.</w:t>
+        <w:t>User willingness to adopt a new pet care platform.</w:t>
       </w:r>
     </w:p>
     <w:p>
@@ -679,7 +575,7 @@
         <w:pStyle w:val="ListBullet2"/>
       </w:pPr>
       <w:r>
-        <w:t>Availability of payment gateway services that are compliant and reliable.</w:t>
+        <w:t>Stable internet connectivity for the targeted user base.</w:t>
       </w:r>
     </w:p>
     <w:p>
@@ -687,7 +583,7 @@
         <w:pStyle w:val="ListBullet2"/>
       </w:pPr>
       <w:r>
-        <w:t>Stable development platform and infrastructure.</w:t>
+        <w:t>Budget will be sufficient to complete the project.</w:t>
       </w:r>
     </w:p>
     <w:p>

</xml_diff>